<commit_message>
Update Accomplishments at IAI.docx
</commit_message>
<xml_diff>
--- a/Accomplishments at IAI.docx
+++ b/Accomplishments at IAI.docx
@@ -5,16 +5,12 @@
     <w:p>
       <w:pPr>
         <w:bidi/>
-        <w:rPr>
-          <w:lang/>
-        </w:rPr>
-      </w:pPr>
-      <w:r>
-        <w:rPr>
-          <w:b/>
-          <w:bCs/>
-          <w:rtl/>
-          <w:lang/>
+      </w:pPr>
+      <w:r>
+        <w:rPr>
+          <w:b/>
+          <w:bCs/>
+          <w:rtl/>
         </w:rPr>
         <w:t>אל</w:t>
       </w:r>
@@ -22,27 +18,19 @@
         <w:rPr>
           <w:b/>
           <w:bCs/>
-          <w:lang/>
         </w:rPr>
         <w:t>:</w:t>
       </w:r>
       <w:r>
-        <w:rPr>
-          <w:lang/>
-        </w:rPr>
         <w:t xml:space="preserve"> </w:t>
       </w:r>
       <w:r>
         <w:rPr>
           <w:rtl/>
-          <w:lang/>
         </w:rPr>
         <w:t>מחלקת משאבי אנוש</w:t>
       </w:r>
       <w:r>
-        <w:rPr>
-          <w:lang/>
-        </w:rPr>
         <w:br/>
       </w:r>
       <w:r>
@@ -50,7 +38,6 @@
           <w:b/>
           <w:bCs/>
           <w:rtl/>
-          <w:lang/>
         </w:rPr>
         <w:t>מאת</w:t>
       </w:r>
@@ -58,27 +45,19 @@
         <w:rPr>
           <w:b/>
           <w:bCs/>
-          <w:lang/>
         </w:rPr>
         <w:t>:</w:t>
       </w:r>
       <w:r>
-        <w:rPr>
-          <w:lang/>
-        </w:rPr>
         <w:t xml:space="preserve"> </w:t>
       </w:r>
       <w:r>
         <w:rPr>
           <w:rtl/>
-          <w:lang/>
         </w:rPr>
         <w:t>מיכאל ז'אק</w:t>
       </w:r>
       <w:r>
-        <w:rPr>
-          <w:lang/>
-        </w:rPr>
         <w:br/>
       </w:r>
       <w:r>
@@ -86,7 +65,6 @@
           <w:b/>
           <w:bCs/>
           <w:rtl/>
-          <w:lang/>
         </w:rPr>
         <w:t>נושא</w:t>
       </w:r>
@@ -94,109 +72,58 @@
         <w:rPr>
           <w:b/>
           <w:bCs/>
-          <w:lang/>
         </w:rPr>
         <w:t>:</w:t>
       </w:r>
       <w:r>
-        <w:rPr>
-          <w:lang/>
-        </w:rPr>
         <w:t xml:space="preserve"> </w:t>
       </w:r>
       <w:r>
         <w:rPr>
           <w:rtl/>
-          <w:lang/>
-        </w:rPr>
-        <w:t xml:space="preserve">סיכום פעילות מקצועית במסגרת עבודתי </w:t>
-      </w:r>
-      <w:proofErr w:type="spellStart"/>
-      <w:r>
-        <w:rPr>
-          <w:rtl/>
-          <w:lang/>
-        </w:rPr>
-        <w:t>בתע"א</w:t>
-      </w:r>
-      <w:proofErr w:type="spellEnd"/>
+        </w:rPr>
+        <w:t>סיכום פעילות מקצועית במסגרת עבודתי בתע"א</w:t>
+      </w:r>
     </w:p>
     <w:p>
       <w:pPr>
         <w:bidi/>
-        <w:rPr>
-          <w:lang/>
-        </w:rPr>
-      </w:pPr>
-      <w:r>
-        <w:rPr>
-          <w:rtl/>
-          <w:lang/>
+      </w:pPr>
+      <w:r>
+        <w:rPr>
+          <w:rtl/>
         </w:rPr>
         <w:t>שלום רב</w:t>
       </w:r>
       <w:r>
-        <w:rPr>
-          <w:lang/>
-        </w:rPr>
         <w:t>,</w:t>
       </w:r>
     </w:p>
     <w:p>
       <w:pPr>
         <w:bidi/>
-        <w:rPr>
-          <w:lang/>
-        </w:rPr>
-      </w:pPr>
-      <w:r>
-        <w:rPr>
-          <w:rtl/>
-          <w:lang/>
+      </w:pPr>
+      <w:r>
+        <w:rPr>
+          <w:rtl/>
         </w:rPr>
         <w:t>ברצוני להציג בפניכם סיכום מקיף של תרומתי המקצועית במסגרת תפקידי כמהנדס תוכנה בתעשייה האווירית</w:t>
       </w:r>
       <w:r>
-        <w:rPr>
-          <w:lang/>
-        </w:rPr>
         <w:t>.</w:t>
       </w:r>
     </w:p>
     <w:p>
       <w:pPr>
         <w:bidi/>
-        <w:rPr>
-          <w:lang/>
-        </w:rPr>
-      </w:pPr>
-      <w:r>
-        <w:rPr>
-          <w:rtl/>
-          <w:lang/>
-        </w:rPr>
-        <w:t xml:space="preserve">מאז שהצטרפתי </w:t>
-      </w:r>
-      <w:proofErr w:type="spellStart"/>
-      <w:r>
-        <w:rPr>
-          <w:rtl/>
-          <w:lang/>
-        </w:rPr>
-        <w:t>לתע"א</w:t>
-      </w:r>
-      <w:proofErr w:type="spellEnd"/>
-      <w:r>
-        <w:rPr>
-          <w:rtl/>
-          <w:lang/>
-        </w:rPr>
-        <w:t xml:space="preserve"> בדצמבר 2015, פעלתי בעקביות לפיתוח והטמעה של פתרונות תוכנה מתקדמים, הן במערכות זמן-אמת והן באפליקציות מחקריות ודסקטופ, תוך הובלה של מחזורי פיתוח מלאים – מאפיון הדרישות, דרך עיצוב הארכיטקטורה, מימוש, בדיקות, אינטגרציה ועד תיעוד טכני מקיף</w:t>
-      </w:r>
-      <w:r>
-        <w:rPr>
-          <w:lang/>
-        </w:rPr>
+      </w:pPr>
+      <w:r>
+        <w:rPr>
+          <w:rtl/>
+        </w:rPr>
+        <w:t>מאז שהצטרפתי לתע"א בדצמבר 2015, פעלתי בעקביות לפיתוח והטמעה של פתרונות תוכנה מתקדמים, הן במערכות זמן-אמת והן באפליקציות מחקריות ודסקטופ, תוך הובלה של מחזורי פיתוח מלאים – מאפיון הדרישות, דרך עיצוב הארכיטקטורה, מימוש, בדיקות, אינטגרציה ועד תיעוד טכני מקיף</w:t>
+      </w:r>
+      <w:r>
         <w:t>.</w:t>
       </w:r>
     </w:p>
@@ -207,7 +134,6 @@
           <w:b/>
           <w:bCs/>
           <w:rtl/>
-          <w:lang/>
         </w:rPr>
       </w:pPr>
     </w:p>
@@ -217,15 +143,13 @@
         <w:rPr>
           <w:b/>
           <w:bCs/>
-          <w:lang/>
-        </w:rPr>
-      </w:pPr>
-      <w:r>
-        <w:rPr>
-          <w:b/>
-          <w:bCs/>
-          <w:rtl/>
-          <w:lang/>
+        </w:rPr>
+      </w:pPr>
+      <w:r>
+        <w:rPr>
+          <w:b/>
+          <w:bCs/>
+          <w:rtl/>
         </w:rPr>
         <w:t xml:space="preserve">מחלקת תוכנה </w:t>
       </w:r>
@@ -235,7 +159,6 @@
           <w:b/>
           <w:bCs/>
           <w:rtl/>
-          <w:lang/>
         </w:rPr>
         <w:t>מוטסת</w:t>
       </w:r>
@@ -244,7 +167,6 @@
           <w:b/>
           <w:bCs/>
           <w:rtl/>
-          <w:lang/>
         </w:rPr>
         <w:t xml:space="preserve"> (דצמבר 2015 – אוקטובר 2020)</w:t>
       </w:r>
@@ -252,14 +174,10 @@
     <w:p>
       <w:pPr>
         <w:bidi/>
-        <w:rPr>
-          <w:lang/>
-        </w:rPr>
-      </w:pPr>
-      <w:r>
-        <w:rPr>
-          <w:rtl/>
-          <w:lang/>
+      </w:pPr>
+      <w:r>
+        <w:rPr>
+          <w:rtl/>
         </w:rPr>
         <w:t>בתקופה זו פיתחתי לוגיקת שליטה חדשה משלב אפיון ועד מימוש בקוד</w:t>
       </w:r>
@@ -267,87 +185,43 @@
         <w:rPr>
           <w:rFonts w:hint="cs"/>
           <w:rtl/>
-          <w:lang/>
         </w:rPr>
         <w:t xml:space="preserve"> בשפת תכנות </w:t>
       </w:r>
       <w:r>
-        <w:rPr>
-          <w:lang/>
-        </w:rPr>
         <w:t>C</w:t>
       </w:r>
       <w:r>
         <w:rPr>
           <w:rFonts w:hint="cs"/>
           <w:rtl/>
-          <w:lang/>
         </w:rPr>
         <w:t xml:space="preserve"> </w:t>
       </w:r>
       <w:r>
-        <w:rPr>
-          <w:lang/>
-        </w:rPr>
         <w:t xml:space="preserve"> </w:t>
       </w:r>
       <w:r>
         <w:rPr>
           <w:rtl/>
-          <w:lang/>
-        </w:rPr>
-        <w:t xml:space="preserve">תוך שיתוף פעולה הדוק עם מהנדסי </w:t>
-      </w:r>
-      <w:proofErr w:type="spellStart"/>
-      <w:r>
-        <w:rPr>
-          <w:rtl/>
-          <w:lang/>
-        </w:rPr>
-        <w:t>אוויוניקה</w:t>
-      </w:r>
-      <w:proofErr w:type="spellEnd"/>
-      <w:r>
-        <w:rPr>
-          <w:rtl/>
-          <w:lang/>
-        </w:rPr>
-        <w:t xml:space="preserve"> על ניסוח דרישות ותיעוד טכני. הלוגיקה עסקה בעיקר בניהול מנוע, דלק ומשאבת דלק</w:t>
-      </w:r>
-      <w:r>
-        <w:rPr>
-          <w:lang/>
-        </w:rPr>
+        </w:rPr>
+        <w:t>תוך שיתוף פעולה הדוק עם מהנדסי אוויוניקה על ניסוח דרישות ותיעוד טכני. הלוגיקה עסקה בעיקר בניהול מנוע, דלק ומשאבת דלק</w:t>
+      </w:r>
+      <w:r>
         <w:t>.</w:t>
       </w:r>
     </w:p>
     <w:p>
       <w:pPr>
         <w:bidi/>
-        <w:rPr>
-          <w:lang/>
-        </w:rPr>
-      </w:pPr>
-      <w:proofErr w:type="spellStart"/>
-      <w:r>
-        <w:rPr>
-          <w:rtl/>
-          <w:lang/>
-        </w:rPr>
-        <w:t>יוזמתית</w:t>
-      </w:r>
-      <w:proofErr w:type="spellEnd"/>
-      <w:r>
-        <w:rPr>
-          <w:rtl/>
-          <w:lang/>
-        </w:rPr>
-        <w:t>, נכנסתי לעובי הקורה ושדרגתי מקטעים משמעותיים בתוכנת השליטה של המל"ט, שנמצאה במצב קשה מבחינה תחזוקתית. בין פעולותיי הבולטות</w:t>
-      </w:r>
-      <w:r>
-        <w:rPr>
-          <w:lang/>
-        </w:rPr>
+      </w:pPr>
+      <w:r>
+        <w:rPr>
+          <w:rtl/>
+        </w:rPr>
+        <w:t>יוזמתית, נכנסתי לעובי הקורה ושדרגתי מקטעים משמעותיים בתוכנת השליטה של המל"ט, שנמצאה במצב קשה מבחינה תחזוקתית. בין פעולותיי הבולטות</w:t>
+      </w:r>
+      <w:r>
         <w:t>:</w:t>
       </w:r>
     </w:p>
@@ -358,34 +232,25 @@
           <w:numId w:val="3"/>
         </w:numPr>
         <w:bidi/>
-        <w:rPr>
-          <w:lang/>
-        </w:rPr>
-      </w:pPr>
-      <w:r>
-        <w:rPr>
-          <w:rtl/>
-          <w:lang/>
+        <w:spacing w:after="0"/>
+        <w:ind w:left="714" w:hanging="357"/>
+      </w:pPr>
+      <w:r>
+        <w:rPr>
+          <w:rtl/>
         </w:rPr>
         <w:t>בנייה מחדש וסטנדרטיזציה של מודולים קריטיים: כניסות/יציאות דיגיטליות, קווים סריאליים, זיכרון לא נדיף, תקשורת בין מחשבים</w:t>
       </w:r>
       <w:r>
-        <w:rPr>
-          <w:lang/>
-        </w:rPr>
         <w:t xml:space="preserve"> (AVC), </w:t>
       </w:r>
       <w:r>
         <w:rPr>
           <w:rtl/>
-          <w:lang/>
         </w:rPr>
         <w:t>ניהול אנטנה</w:t>
       </w:r>
       <w:r>
-        <w:rPr>
-          <w:lang/>
-        </w:rPr>
         <w:t>.</w:t>
       </w:r>
     </w:p>
@@ -396,35 +261,40 @@
           <w:numId w:val="3"/>
         </w:numPr>
         <w:bidi/>
-        <w:rPr>
-          <w:lang/>
-        </w:rPr>
-      </w:pPr>
-      <w:r>
-        <w:rPr>
-          <w:rtl/>
-          <w:lang/>
+        <w:spacing w:after="0"/>
+        <w:ind w:left="714" w:hanging="357"/>
+      </w:pPr>
+      <w:r>
+        <w:rPr>
+          <w:rtl/>
         </w:rPr>
         <w:t>שיפור ביצועים עבור מעבדי</w:t>
       </w:r>
       <w:r>
-        <w:rPr>
-          <w:lang/>
-        </w:rPr>
         <w:t xml:space="preserve"> PowerPC </w:t>
       </w:r>
       <w:r>
         <w:rPr>
           <w:rtl/>
-          <w:lang/>
-        </w:rPr>
-        <w:t>ושדרוג סביבת הפיתוח לגרסאות מתקדמות של</w:t>
-      </w:r>
-      <w:r>
-        <w:rPr>
-          <w:lang/>
-        </w:rPr>
-        <w:t xml:space="preserve"> GHS Multi.</w:t>
+        </w:rPr>
+        <w:t>ושדרוג סביבת הפיתוח לגרסאות מתקדמות ש</w:t>
+      </w:r>
+      <w:r>
+        <w:rPr>
+          <w:rFonts w:hint="cs"/>
+          <w:rtl/>
+        </w:rPr>
+        <w:t xml:space="preserve">ל </w:t>
+      </w:r>
+      <w:r>
+        <w:t>GHS Multi</w:t>
+      </w:r>
+      <w:r>
+        <w:rPr>
+          <w:rFonts w:hint="cs"/>
+          <w:rtl/>
+        </w:rPr>
+        <w:t>.</w:t>
       </w:r>
     </w:p>
     <w:p>
@@ -434,35 +304,30 @@
           <w:numId w:val="3"/>
         </w:numPr>
         <w:bidi/>
-        <w:rPr>
-          <w:lang/>
-        </w:rPr>
-      </w:pPr>
-      <w:r>
-        <w:rPr>
-          <w:rtl/>
-          <w:lang/>
+        <w:spacing w:after="0"/>
+        <w:ind w:left="714" w:hanging="357"/>
+      </w:pPr>
+      <w:r>
+        <w:rPr>
+          <w:rtl/>
         </w:rPr>
         <w:t>ארגון מחדש של עץ הספריות, סידור קבצים לפי נושאים</w:t>
       </w:r>
       <w:r>
-        <w:rPr>
-          <w:lang/>
-        </w:rPr>
-        <w:t xml:space="preserve"> (ICD, </w:t>
-      </w:r>
-      <w:r>
-        <w:rPr>
-          <w:rtl/>
-          <w:lang/>
+        <w:t xml:space="preserve"> </w:t>
+      </w:r>
+      <w:r>
+        <w:rPr>
+          <w:rtl/>
         </w:rPr>
         <w:t>התקנים</w:t>
       </w:r>
       <w:r>
         <w:rPr>
-          <w:lang/>
-        </w:rPr>
-        <w:t>, APPLS).</w:t>
+          <w:rFonts w:hint="cs"/>
+          <w:rtl/>
+        </w:rPr>
+        <w:t>.</w:t>
       </w:r>
     </w:p>
     <w:p>
@@ -472,37 +337,16 @@
           <w:numId w:val="3"/>
         </w:numPr>
         <w:bidi/>
-        <w:rPr>
-          <w:lang/>
-        </w:rPr>
-      </w:pPr>
-      <w:r>
-        <w:rPr>
-          <w:rtl/>
-          <w:lang/>
-        </w:rPr>
-        <w:t xml:space="preserve">הסרת קוד ישן, לא פעיל ומיותר, יישור סגנון קוד, סטנדרטיזציה של שמות קבצים ומשתנים, שיפור קריאות, קוהרנטיות </w:t>
-      </w:r>
-      <w:proofErr w:type="spellStart"/>
-      <w:r>
-        <w:rPr>
-          <w:rtl/>
-          <w:lang/>
-        </w:rPr>
-        <w:t>וקופלינג</w:t>
-      </w:r>
-      <w:proofErr w:type="spellEnd"/>
-      <w:r>
-        <w:rPr>
-          <w:rtl/>
-          <w:lang/>
-        </w:rPr>
-        <w:t xml:space="preserve"> נמוך</w:t>
-      </w:r>
-      <w:r>
-        <w:rPr>
-          <w:lang/>
-        </w:rPr>
+        <w:spacing w:after="0"/>
+        <w:ind w:left="714" w:hanging="357"/>
+      </w:pPr>
+      <w:r>
+        <w:rPr>
+          <w:rtl/>
+        </w:rPr>
+        <w:t>הסרת קוד ישן, לא פעיל ומיותר, יישור סגנון קוד, סטנדרטיזציה של שמות קבצים ומשתנים, שיפור קריאות, קוהרנטיות וקופלינג נמוך</w:t>
+      </w:r>
+      <w:r>
         <w:t>.</w:t>
       </w:r>
     </w:p>
@@ -513,21 +357,16 @@
           <w:numId w:val="3"/>
         </w:numPr>
         <w:bidi/>
-        <w:rPr>
-          <w:lang/>
-        </w:rPr>
-      </w:pPr>
-      <w:r>
-        <w:rPr>
-          <w:rtl/>
-          <w:lang/>
+        <w:spacing w:after="0"/>
+        <w:ind w:left="714" w:hanging="357"/>
+      </w:pPr>
+      <w:r>
+        <w:rPr>
+          <w:rtl/>
         </w:rPr>
         <w:t>פיתוח ואינטגרציה של יכולות חדשות לשיפור אמינות ובטיחות תפקוד המערכת</w:t>
       </w:r>
       <w:r>
-        <w:rPr>
-          <w:lang/>
-        </w:rPr>
         <w:t>.</w:t>
       </w:r>
     </w:p>
@@ -538,36 +377,21 @@
           <w:numId w:val="3"/>
         </w:numPr>
         <w:bidi/>
-        <w:rPr>
-          <w:lang/>
-        </w:rPr>
-      </w:pPr>
-      <w:r>
-        <w:rPr>
-          <w:rtl/>
-          <w:lang/>
-        </w:rPr>
-        <w:t xml:space="preserve">פיתוח אפליקציית ניטור </w:t>
-      </w:r>
-      <w:proofErr w:type="spellStart"/>
-      <w:r>
-        <w:rPr>
-          <w:rtl/>
-          <w:lang/>
-        </w:rPr>
-        <w:t>אוויוני</w:t>
-      </w:r>
-      <w:proofErr w:type="spellEnd"/>
-      <w:r>
-        <w:rPr>
-          <w:lang/>
-        </w:rPr>
+        <w:spacing w:after="0"/>
+        <w:ind w:left="714" w:hanging="357"/>
+      </w:pPr>
+      <w:r>
+        <w:rPr>
+          <w:rtl/>
+        </w:rPr>
+        <w:t>פיתוח אפליקציית ניטור אוויוני</w:t>
+      </w:r>
+      <w:r>
         <w:t xml:space="preserve"> (Avim) </w:t>
       </w:r>
       <w:r>
         <w:rPr>
           <w:rtl/>
-          <w:lang/>
         </w:rPr>
         <w:t>חדשה</w:t>
       </w:r>
@@ -575,14 +399,10 @@
         <w:rPr>
           <w:rFonts w:hint="cs"/>
           <w:rtl/>
-          <w:lang/>
         </w:rPr>
         <w:t xml:space="preserve"> בשפת תכנות </w:t>
       </w:r>
       <w:r>
-        <w:rPr>
-          <w:lang/>
-        </w:rPr>
         <w:t>C</w:t>
       </w:r>
       <w:r>
@@ -595,29 +415,36 @@
         <w:rPr>
           <w:rFonts w:hint="cs"/>
           <w:rtl/>
-          <w:lang/>
         </w:rPr>
         <w:t xml:space="preserve"> עם </w:t>
       </w:r>
       <w:r>
+        <w:t>.</w:t>
+      </w:r>
+      <w:r>
         <w:t>Qt</w:t>
       </w:r>
     </w:p>
     <w:p>
       <w:pPr>
         <w:bidi/>
-        <w:rPr>
-          <w:b/>
-          <w:bCs/>
-          <w:lang/>
-        </w:rPr>
-      </w:pPr>
-      <w:r>
-        <w:rPr>
-          <w:b/>
-          <w:bCs/>
-          <w:rtl/>
-          <w:lang/>
+        <w:spacing w:after="0"/>
+        <w:ind w:left="714"/>
+      </w:pPr>
+    </w:p>
+    <w:p>
+      <w:pPr>
+        <w:bidi/>
+        <w:rPr>
+          <w:b/>
+          <w:bCs/>
+        </w:rPr>
+      </w:pPr>
+      <w:r>
+        <w:rPr>
+          <w:b/>
+          <w:bCs/>
+          <w:rtl/>
         </w:rPr>
         <w:t>מחלקת אלגוריתמים (נובמבר 2020 – דצמבר 2021)</w:t>
       </w:r>
@@ -625,21 +452,16 @@
     <w:p>
       <w:pPr>
         <w:bidi/>
-        <w:rPr>
-          <w:lang/>
-        </w:rPr>
-      </w:pPr>
-      <w:r>
-        <w:rPr>
-          <w:rtl/>
-          <w:lang/>
+      </w:pPr>
+      <w:r>
+        <w:rPr>
+          <w:rtl/>
         </w:rPr>
         <w:t xml:space="preserve">פיתוח מודול ניהול מרכזי </w:t>
       </w:r>
       <w:r>
         <w:rPr>
           <w:rtl/>
-          <w:lang/>
         </w:rPr>
         <w:t>בפרויק</w:t>
       </w:r>
@@ -647,14 +469,12 @@
         <w:rPr>
           <w:rFonts w:hint="cs"/>
           <w:rtl/>
-          <w:lang/>
         </w:rPr>
         <w:t>ט נחיתת תמונה מ</w:t>
       </w:r>
       <w:r>
         <w:rPr>
           <w:rtl/>
-          <w:lang/>
         </w:rPr>
         <w:t>בוסס</w:t>
       </w:r>
@@ -662,14 +482,12 @@
         <w:rPr>
           <w:rFonts w:hint="cs"/>
           <w:rtl/>
-          <w:lang/>
         </w:rPr>
         <w:t xml:space="preserve"> על </w:t>
       </w:r>
       <w:r>
         <w:rPr>
           <w:rtl/>
-          <w:lang/>
         </w:rPr>
         <w:t>מערכת הפעלה</w:t>
       </w:r>
@@ -677,7 +495,6 @@
         <w:rPr>
           <w:rFonts w:hint="cs"/>
           <w:rtl/>
-          <w:lang/>
         </w:rPr>
         <w:t xml:space="preserve"> </w:t>
       </w:r>
@@ -685,7 +502,6 @@
         <w:rPr>
           <w:rFonts w:cs="Arial"/>
           <w:rtl/>
-          <w:lang/>
         </w:rPr>
         <w:t>ווינדוס</w:t>
       </w:r>
@@ -693,14 +509,12 @@
         <w:rPr>
           <w:rFonts w:cs="Arial" w:hint="cs"/>
           <w:rtl/>
-          <w:lang/>
         </w:rPr>
         <w:t xml:space="preserve"> </w:t>
       </w:r>
       <w:r>
         <w:rPr>
           <w:rtl/>
-          <w:lang/>
         </w:rPr>
         <w:t>ב</w:t>
       </w:r>
@@ -708,14 +522,10 @@
         <w:rPr>
           <w:rFonts w:hint="cs"/>
           <w:rtl/>
-          <w:lang/>
         </w:rPr>
         <w:t xml:space="preserve">שפת תכנות </w:t>
       </w:r>
       <w:r>
-        <w:rPr>
-          <w:lang/>
-        </w:rPr>
         <w:t>C</w:t>
       </w:r>
       <w:r>
@@ -728,21 +538,16 @@
         <w:rPr>
           <w:rFonts w:hint="cs"/>
           <w:rtl/>
-          <w:lang/>
         </w:rPr>
         <w:t xml:space="preserve"> </w:t>
       </w:r>
       <w:r>
         <w:rPr>
           <w:rtl/>
-          <w:lang/>
         </w:rPr>
         <w:t>כולל איסוף דרישות, עיצוב, מימוש, בדיקות ותיעוד</w:t>
       </w:r>
       <w:r>
-        <w:rPr>
-          <w:lang/>
-        </w:rPr>
         <w:t>.</w:t>
       </w:r>
     </w:p>
@@ -752,45 +557,22 @@
         <w:rPr>
           <w:b/>
           <w:bCs/>
-          <w:lang/>
-        </w:rPr>
-      </w:pPr>
-      <w:r>
-        <w:rPr>
-          <w:b/>
-          <w:bCs/>
-          <w:rtl/>
-          <w:lang/>
-        </w:rPr>
-        <w:t xml:space="preserve">מחלקת רובוטיקה – </w:t>
-      </w:r>
-      <w:proofErr w:type="spellStart"/>
-      <w:r>
-        <w:rPr>
-          <w:b/>
-          <w:bCs/>
-          <w:rtl/>
-          <w:lang/>
-        </w:rPr>
-        <w:t>אלתא</w:t>
-      </w:r>
-      <w:proofErr w:type="spellEnd"/>
-      <w:r>
-        <w:rPr>
-          <w:b/>
-          <w:bCs/>
-          <w:rtl/>
-          <w:lang/>
-        </w:rPr>
-        <w:t xml:space="preserve"> (ינואר 2022 – יו</w:t>
-      </w:r>
-      <w:r>
-        <w:rPr>
-          <w:rFonts w:hint="cs"/>
-          <w:b/>
-          <w:bCs/>
-          <w:rtl/>
-          <w:lang/>
+        </w:rPr>
+      </w:pPr>
+      <w:r>
+        <w:rPr>
+          <w:b/>
+          <w:bCs/>
+          <w:rtl/>
+        </w:rPr>
+        <w:t>מחלקת רובוטיקה – אלתא (ינואר 2022 – יו</w:t>
+      </w:r>
+      <w:r>
+        <w:rPr>
+          <w:rFonts w:hint="cs"/>
+          <w:b/>
+          <w:bCs/>
+          <w:rtl/>
         </w:rPr>
         <w:t>ני</w:t>
       </w:r>
@@ -799,7 +581,6 @@
           <w:b/>
           <w:bCs/>
           <w:rtl/>
-          <w:lang/>
         </w:rPr>
         <w:t xml:space="preserve"> 2022)</w:t>
       </w:r>
@@ -807,14 +588,10 @@
     <w:p>
       <w:pPr>
         <w:bidi/>
-        <w:rPr>
-          <w:lang/>
-        </w:rPr>
-      </w:pPr>
-      <w:r>
-        <w:rPr>
-          <w:rtl/>
-          <w:lang/>
+      </w:pPr>
+      <w:r>
+        <w:rPr>
+          <w:rtl/>
         </w:rPr>
         <w:t>פיתוח מודול ניהולי-מרכזי</w:t>
       </w:r>
@@ -822,14 +599,12 @@
         <w:rPr>
           <w:rFonts w:hint="cs"/>
           <w:rtl/>
-          <w:lang/>
         </w:rPr>
         <w:t xml:space="preserve"> </w:t>
       </w:r>
       <w:r>
         <w:rPr>
           <w:rtl/>
-          <w:lang/>
         </w:rPr>
         <w:t>בפרויק</w:t>
       </w:r>
@@ -837,14 +612,12 @@
         <w:rPr>
           <w:rFonts w:hint="cs"/>
           <w:rtl/>
-          <w:lang/>
         </w:rPr>
         <w:t>ט השקפת עולם מ</w:t>
       </w:r>
       <w:r>
         <w:rPr>
           <w:rtl/>
-          <w:lang/>
         </w:rPr>
         <w:t>בוסס</w:t>
       </w:r>
@@ -852,14 +625,12 @@
         <w:rPr>
           <w:rFonts w:hint="cs"/>
           <w:rtl/>
-          <w:lang/>
         </w:rPr>
         <w:t xml:space="preserve"> על </w:t>
       </w:r>
       <w:r>
         <w:rPr>
           <w:rtl/>
-          <w:lang/>
         </w:rPr>
         <w:t>מערכת הפעלה</w:t>
       </w:r>
@@ -867,7 +638,6 @@
         <w:rPr>
           <w:rFonts w:hint="cs"/>
           <w:rtl/>
-          <w:lang/>
         </w:rPr>
         <w:t xml:space="preserve"> </w:t>
       </w:r>
@@ -875,7 +645,6 @@
         <w:rPr>
           <w:rFonts w:cs="Arial"/>
           <w:rtl/>
-          <w:lang/>
         </w:rPr>
         <w:t>ווינדוס</w:t>
       </w:r>
@@ -883,7 +652,6 @@
         <w:rPr>
           <w:rFonts w:cs="Arial" w:hint="cs"/>
           <w:rtl/>
-          <w:lang/>
         </w:rPr>
         <w:t xml:space="preserve"> </w:t>
       </w:r>
@@ -891,14 +659,10 @@
         <w:rPr>
           <w:rFonts w:hint="cs"/>
           <w:rtl/>
-          <w:lang/>
         </w:rPr>
         <w:t xml:space="preserve">בשפת תכנות </w:t>
       </w:r>
       <w:r>
-        <w:rPr>
-          <w:lang/>
-        </w:rPr>
         <w:t>C</w:t>
       </w:r>
       <w:r>
@@ -911,14 +675,12 @@
         <w:rPr>
           <w:rFonts w:hint="cs"/>
           <w:rtl/>
-          <w:lang/>
         </w:rPr>
         <w:t xml:space="preserve"> </w:t>
       </w:r>
       <w:r>
         <w:rPr>
           <w:rtl/>
-          <w:lang/>
         </w:rPr>
         <w:t xml:space="preserve">כולל ניהול תקשורת פנימית של </w:t>
       </w:r>
@@ -926,7 +688,6 @@
         <w:rPr>
           <w:rFonts w:hint="cs"/>
           <w:rtl/>
-          <w:lang/>
         </w:rPr>
         <w:t>תת</w:t>
       </w:r>
@@ -934,7 +695,6 @@
         <w:rPr>
           <w:rFonts w:hint="cs"/>
           <w:rtl/>
-          <w:lang/>
         </w:rPr>
         <w:t>-</w:t>
       </w:r>
@@ -942,21 +702,16 @@
         <w:rPr>
           <w:rFonts w:hint="cs"/>
           <w:rtl/>
-          <w:lang/>
         </w:rPr>
         <w:t>מערכות</w:t>
       </w:r>
       <w:r>
         <w:rPr>
           <w:rtl/>
-          <w:lang/>
         </w:rPr>
         <w:t xml:space="preserve"> רובוטיות</w:t>
       </w:r>
       <w:r>
-        <w:rPr>
-          <w:lang/>
-        </w:rPr>
         <w:t>.</w:t>
       </w:r>
     </w:p>
@@ -966,15 +721,13 @@
         <w:rPr>
           <w:b/>
           <w:bCs/>
-          <w:lang/>
-        </w:rPr>
-      </w:pPr>
-      <w:r>
-        <w:rPr>
-          <w:b/>
-          <w:bCs/>
-          <w:rtl/>
-          <w:lang/>
+        </w:rPr>
+      </w:pPr>
+      <w:r>
+        <w:rPr>
+          <w:b/>
+          <w:bCs/>
+          <w:rtl/>
         </w:rPr>
         <w:t xml:space="preserve">מחלקת </w:t>
       </w:r>
@@ -984,7 +737,6 @@
           <w:b/>
           <w:bCs/>
           <w:rtl/>
-          <w:lang/>
         </w:rPr>
         <w:t>תוכנת מוצרים</w:t>
       </w:r>
@@ -993,7 +745,6 @@
           <w:b/>
           <w:bCs/>
           <w:rtl/>
-          <w:lang/>
         </w:rPr>
         <w:t xml:space="preserve"> (יולי 2022 – יולי 2023)</w:t>
       </w:r>
@@ -1001,14 +752,10 @@
     <w:p>
       <w:pPr>
         <w:bidi/>
-        <w:rPr>
-          <w:lang/>
-        </w:rPr>
-      </w:pPr>
-      <w:r>
-        <w:rPr>
-          <w:rtl/>
-          <w:lang/>
+      </w:pPr>
+      <w:r>
+        <w:rPr>
+          <w:rtl/>
         </w:rPr>
         <w:t>ביצוע מחקר טכנולוגי ופיתוח יישומים ניסיוניים במספר שפות תכנו</w:t>
       </w:r>
@@ -1016,15 +763,17 @@
         <w:rPr>
           <w:rFonts w:hint="cs"/>
           <w:rtl/>
-          <w:lang/>
         </w:rPr>
         <w:t xml:space="preserve">ת </w:t>
       </w:r>
       <w:r>
-        <w:rPr>
-          <w:lang/>
-        </w:rPr>
-        <w:t xml:space="preserve"> C, C++, C#, Python</w:t>
+        <w:t xml:space="preserve"> </w:t>
+      </w:r>
+      <w:r>
+        <w:t>.</w:t>
+      </w:r>
+      <w:r>
+        <w:t>C, C++, C#, Python</w:t>
       </w:r>
     </w:p>
     <w:p>
@@ -1033,15 +782,13 @@
         <w:rPr>
           <w:b/>
           <w:bCs/>
-          <w:lang/>
-        </w:rPr>
-      </w:pPr>
-      <w:r>
-        <w:rPr>
-          <w:b/>
-          <w:bCs/>
-          <w:rtl/>
-          <w:lang/>
+        </w:rPr>
+      </w:pPr>
+      <w:r>
+        <w:rPr>
+          <w:b/>
+          <w:bCs/>
+          <w:rtl/>
         </w:rPr>
         <w:t xml:space="preserve">מחלקת </w:t>
       </w:r>
@@ -1051,7 +798,6 @@
           <w:b/>
           <w:bCs/>
           <w:rtl/>
-          <w:lang/>
         </w:rPr>
         <w:t>תוכנת מוצרים</w:t>
       </w:r>
@@ -1060,7 +806,6 @@
           <w:b/>
           <w:bCs/>
           <w:rtl/>
-          <w:lang/>
         </w:rPr>
         <w:t xml:space="preserve"> </w:t>
       </w:r>
@@ -1069,7 +814,6 @@
           <w:b/>
           <w:bCs/>
           <w:rtl/>
-          <w:lang/>
         </w:rPr>
         <w:t>(יולי 2023 – ינואר 2024)</w:t>
       </w:r>
@@ -1081,7 +825,6 @@
       <w:r>
         <w:rPr>
           <w:rtl/>
-          <w:lang/>
         </w:rPr>
         <w:t>פיתוח יישום ייצור</w:t>
       </w:r>
@@ -1089,7 +832,6 @@
         <w:rPr>
           <w:rFonts w:hint="cs"/>
           <w:rtl/>
-          <w:lang/>
         </w:rPr>
         <w:t xml:space="preserve"> זמן אמת</w:t>
       </w:r>
@@ -1097,14 +839,12 @@
         <w:rPr>
           <w:rFonts w:hint="cs"/>
           <w:rtl/>
-          <w:lang/>
         </w:rPr>
         <w:t xml:space="preserve"> </w:t>
       </w:r>
       <w:r>
         <w:rPr>
           <w:rtl/>
-          <w:lang/>
         </w:rPr>
         <w:t>בפרויק</w:t>
       </w:r>
@@ -1112,28 +852,22 @@
         <w:rPr>
           <w:rFonts w:hint="cs"/>
           <w:rtl/>
-          <w:lang/>
         </w:rPr>
         <w:t xml:space="preserve">ט </w:t>
       </w:r>
       <w:r>
-        <w:rPr>
-          <w:lang/>
-        </w:rPr>
         <w:t>GVDM</w:t>
       </w:r>
       <w:r>
         <w:rPr>
           <w:rFonts w:hint="cs"/>
           <w:rtl/>
-          <w:lang/>
         </w:rPr>
         <w:t xml:space="preserve"> מ</w:t>
       </w:r>
       <w:r>
         <w:rPr>
           <w:rtl/>
-          <w:lang/>
         </w:rPr>
         <w:t>בוסס</w:t>
       </w:r>
@@ -1141,14 +875,12 @@
         <w:rPr>
           <w:rFonts w:hint="cs"/>
           <w:rtl/>
-          <w:lang/>
         </w:rPr>
         <w:t xml:space="preserve"> על </w:t>
       </w:r>
       <w:r>
         <w:rPr>
           <w:rtl/>
-          <w:lang/>
         </w:rPr>
         <w:t>מערכת הפעלה</w:t>
       </w:r>
@@ -1156,7 +888,6 @@
         <w:rPr>
           <w:rFonts w:hint="cs"/>
           <w:rtl/>
-          <w:lang/>
         </w:rPr>
         <w:t xml:space="preserve"> </w:t>
       </w:r>
@@ -1164,7 +895,6 @@
         <w:rPr>
           <w:rFonts w:cs="Arial"/>
           <w:rtl/>
-          <w:lang/>
         </w:rPr>
         <w:t>ווינדוס</w:t>
       </w:r>
@@ -1172,7 +902,6 @@
         <w:rPr>
           <w:rFonts w:cs="Arial" w:hint="cs"/>
           <w:rtl/>
-          <w:lang/>
         </w:rPr>
         <w:t xml:space="preserve"> </w:t>
       </w:r>
@@ -1180,7 +909,6 @@
         <w:rPr>
           <w:rFonts w:hint="cs"/>
           <w:rtl/>
-          <w:lang/>
         </w:rPr>
         <w:t>בשפת תכנות</w:t>
       </w:r>
@@ -1188,21 +916,16 @@
         <w:rPr>
           <w:rFonts w:hint="cs"/>
           <w:rtl/>
-          <w:lang/>
         </w:rPr>
         <w:t xml:space="preserve"> </w:t>
       </w:r>
       <w:r>
-        <w:rPr>
-          <w:lang/>
-        </w:rPr>
         <w:t>C++</w:t>
       </w:r>
       <w:r>
         <w:rPr>
           <w:rFonts w:hint="cs"/>
           <w:rtl/>
-          <w:lang/>
         </w:rPr>
         <w:t>.</w:t>
       </w:r>
@@ -1210,21 +933,16 @@
         <w:rPr>
           <w:rFonts w:cs="Arial" w:hint="cs"/>
           <w:rtl/>
-          <w:lang/>
         </w:rPr>
         <w:t xml:space="preserve"> </w:t>
       </w:r>
       <w:r>
         <w:rPr>
           <w:rtl/>
-          <w:lang/>
         </w:rPr>
         <w:t>התוכנה נמצאת כיום בשימוש חיל האוויר</w:t>
       </w:r>
       <w:r>
-        <w:rPr>
-          <w:lang/>
-        </w:rPr>
         <w:t>.</w:t>
       </w:r>
     </w:p>
@@ -1234,142 +952,147 @@
         <w:rPr>
           <w:b/>
           <w:bCs/>
-          <w:lang/>
-        </w:rPr>
-      </w:pPr>
-      <w:r>
-        <w:rPr>
-          <w:b/>
-          <w:bCs/>
-          <w:rtl/>
-          <w:lang/>
+        </w:rPr>
+      </w:pPr>
+      <w:r>
+        <w:rPr>
+          <w:b/>
+          <w:bCs/>
+          <w:rtl/>
+        </w:rPr>
+        <w:t xml:space="preserve">מחלקת </w:t>
+      </w:r>
+      <w:r>
+        <w:rPr>
+          <w:rFonts w:hint="cs"/>
+          <w:b/>
+          <w:bCs/>
+          <w:rtl/>
+        </w:rPr>
+        <w:t>תוכנת מוצרים</w:t>
+      </w:r>
+      <w:r>
+        <w:rPr>
+          <w:b/>
+          <w:bCs/>
+          <w:rtl/>
+        </w:rPr>
+        <w:t xml:space="preserve"> </w:t>
+      </w:r>
+      <w:r>
+        <w:rPr>
+          <w:b/>
+          <w:bCs/>
+          <w:rtl/>
+        </w:rPr>
+        <w:t>(</w:t>
+      </w:r>
+      <w:r>
+        <w:rPr>
+          <w:rFonts w:hint="cs"/>
+          <w:b/>
+          <w:bCs/>
+          <w:rtl/>
+        </w:rPr>
+        <w:t>פברואר</w:t>
+      </w:r>
+      <w:r>
+        <w:rPr>
+          <w:b/>
+          <w:bCs/>
+          <w:rtl/>
+        </w:rPr>
+        <w:t xml:space="preserve"> 2024 – היום)</w:t>
+      </w:r>
+    </w:p>
+    <w:p>
+      <w:pPr>
+        <w:bidi/>
+      </w:pPr>
+      <w:r>
+        <w:rPr>
+          <w:rtl/>
+        </w:rPr>
+        <w:t>פיתוח יישום עיבוד אותות מבוס</w:t>
+      </w:r>
+      <w:r>
+        <w:rPr>
+          <w:rFonts w:hint="cs"/>
+          <w:rtl/>
+        </w:rPr>
+        <w:t xml:space="preserve">ס </w:t>
+      </w:r>
+      <w:r>
+        <w:rPr>
+          <w:rtl/>
+        </w:rPr>
+        <w:t>מערכת הפעלה</w:t>
+      </w:r>
+      <w:r>
+        <w:rPr>
+          <w:rFonts w:hint="cs"/>
+          <w:rtl/>
+        </w:rPr>
+        <w:t xml:space="preserve"> </w:t>
+      </w:r>
+      <w:r>
+        <w:rPr>
+          <w:rFonts w:cs="Arial"/>
+          <w:rtl/>
+        </w:rPr>
+        <w:t>לינוקס</w:t>
+      </w:r>
+      <w:r>
+        <w:rPr>
+          <w:rFonts w:hint="cs"/>
+          <w:rtl/>
+        </w:rPr>
+        <w:t xml:space="preserve"> בשפות תכנות </w:t>
+      </w:r>
+      <w:r>
+        <w:t>.C/</w:t>
+      </w:r>
+      <w:r>
+        <w:t>C++</w:t>
+      </w:r>
+      <w:r>
+        <w:rPr>
+          <w:rFonts w:hint="cs"/>
+          <w:rtl/>
+        </w:rPr>
+        <w:t xml:space="preserve"> </w:t>
+      </w:r>
+    </w:p>
+    <w:p>
+      <w:pPr>
+        <w:bidi/>
+        <w:rPr>
+          <w:b/>
+          <w:bCs/>
+        </w:rPr>
+      </w:pPr>
+      <w:r>
+        <w:rPr>
+          <w:b/>
+          <w:bCs/>
+          <w:rtl/>
         </w:rPr>
         <w:lastRenderedPageBreak/>
-        <w:t xml:space="preserve">תפקיד נוכחי – מחלקת </w:t>
-      </w:r>
-      <w:r>
-        <w:rPr>
-          <w:rFonts w:hint="cs"/>
-          <w:b/>
-          <w:bCs/>
-          <w:rtl/>
-          <w:lang/>
-        </w:rPr>
-        <w:t>תוכנת מוצרים</w:t>
-      </w:r>
-      <w:r>
-        <w:rPr>
-          <w:b/>
-          <w:bCs/>
-          <w:rtl/>
-          <w:lang/>
-        </w:rPr>
-        <w:t xml:space="preserve"> </w:t>
-      </w:r>
-      <w:r>
-        <w:rPr>
-          <w:b/>
-          <w:bCs/>
-          <w:rtl/>
-          <w:lang/>
-        </w:rPr>
-        <w:t>(</w:t>
-      </w:r>
-      <w:r>
-        <w:rPr>
-          <w:rFonts w:hint="cs"/>
-          <w:b/>
-          <w:bCs/>
-          <w:rtl/>
-          <w:lang/>
-        </w:rPr>
-        <w:t>פברואר</w:t>
-      </w:r>
-      <w:r>
-        <w:rPr>
-          <w:b/>
-          <w:bCs/>
-          <w:rtl/>
-          <w:lang/>
-        </w:rPr>
-        <w:t xml:space="preserve"> 2024 – היום)</w:t>
+        <w:t>חונכות ושיתופי פעולה</w:t>
       </w:r>
     </w:p>
     <w:p>
       <w:pPr>
         <w:bidi/>
-        <w:rPr>
-          <w:lang/>
-        </w:rPr>
-      </w:pPr>
-      <w:r>
-        <w:rPr>
-          <w:rtl/>
-          <w:lang/>
-        </w:rPr>
-        <w:t>פיתוח יישום עיבוד אותות מבוס</w:t>
-      </w:r>
-      <w:r>
-        <w:rPr>
-          <w:rFonts w:hint="cs"/>
-          <w:rtl/>
-          <w:lang/>
-        </w:rPr>
-        <w:t xml:space="preserve">ס </w:t>
-      </w:r>
-      <w:r>
-        <w:rPr>
-          <w:rtl/>
-          <w:lang/>
-        </w:rPr>
-        <w:t>מערכת הפעלה</w:t>
-      </w:r>
-      <w:r>
-        <w:rPr>
-          <w:rFonts w:hint="cs"/>
-          <w:rtl/>
-          <w:lang/>
-        </w:rPr>
-        <w:t xml:space="preserve"> </w:t>
-      </w:r>
-      <w:r>
-        <w:rPr>
-          <w:rFonts w:cs="Arial"/>
-          <w:rtl/>
-          <w:lang/>
-        </w:rPr>
-        <w:t>לינוקס</w:t>
-      </w:r>
-      <w:r>
-        <w:rPr>
-          <w:rFonts w:hint="cs"/>
-          <w:rtl/>
-          <w:lang/>
-        </w:rPr>
-        <w:t xml:space="preserve"> בשפות תכנות </w:t>
-      </w:r>
-      <w:r>
-        <w:rPr>
-          <w:lang/>
-        </w:rPr>
-        <w:t>.C</w:t>
-      </w:r>
-      <w:r>
-        <w:t>/</w:t>
-      </w:r>
-      <w:r>
-        <w:rPr>
-          <w:lang/>
-        </w:rPr>
-        <w:t>C++</w:t>
-      </w:r>
-      <w:r>
-        <w:rPr>
-          <w:rFonts w:hint="cs"/>
-          <w:rtl/>
-          <w:lang/>
-        </w:rPr>
-        <w:t xml:space="preserve"> </w:t>
+      </w:pPr>
+      <w:r>
+        <w:rPr>
+          <w:rtl/>
+        </w:rPr>
+        <w:t>במהלך כל שנותיי בתע"א, תרמתי גם בהדרכה וליווי של מהנדסי תוכנה צעירים, שיתפתי פעולה עם מהנדסי אוויוניקה במגוון תחומים טכניים, ותמכתי בהבנה של קוד ומסמכים מורכבים</w:t>
+      </w:r>
+      <w:r>
+        <w:t>.</w:t>
       </w:r>
     </w:p>
     <w:p>
@@ -1378,139 +1101,36 @@
         <w:rPr>
           <w:b/>
           <w:bCs/>
-          <w:lang/>
-        </w:rPr>
-      </w:pPr>
-      <w:r>
-        <w:rPr>
-          <w:b/>
-          <w:bCs/>
-          <w:rtl/>
-          <w:lang/>
-        </w:rPr>
-        <w:t>חונכות ושיתופי פעולה</w:t>
+        </w:rPr>
+      </w:pPr>
+      <w:r>
+        <w:rPr>
+          <w:b/>
+          <w:bCs/>
+          <w:rtl/>
+        </w:rPr>
+        <w:t>מכתבי המלצה והערכות</w:t>
       </w:r>
     </w:p>
     <w:p>
       <w:pPr>
         <w:bidi/>
-        <w:rPr>
-          <w:lang/>
-        </w:rPr>
-      </w:pPr>
-      <w:r>
-        <w:rPr>
-          <w:rtl/>
-          <w:lang/>
-        </w:rPr>
-        <w:t xml:space="preserve">במהלך כל שנותיי </w:t>
-      </w:r>
-      <w:proofErr w:type="spellStart"/>
-      <w:r>
-        <w:rPr>
-          <w:rtl/>
-          <w:lang/>
-        </w:rPr>
-        <w:t>בתע"א</w:t>
-      </w:r>
-      <w:proofErr w:type="spellEnd"/>
-      <w:r>
-        <w:rPr>
-          <w:rtl/>
-          <w:lang/>
-        </w:rPr>
-        <w:t xml:space="preserve">, תרמתי גם בהדרכה וליווי של מהנדסי תוכנה צעירים, שיתפתי פעולה עם מהנדסי </w:t>
-      </w:r>
-      <w:proofErr w:type="spellStart"/>
-      <w:r>
-        <w:rPr>
-          <w:rtl/>
-          <w:lang/>
-        </w:rPr>
-        <w:t>אוויוניקה</w:t>
-      </w:r>
-      <w:proofErr w:type="spellEnd"/>
-      <w:r>
-        <w:rPr>
-          <w:rtl/>
-          <w:lang/>
-        </w:rPr>
-        <w:t xml:space="preserve"> במגוון תחומים טכניים, ותמכתי בהבנה של קוד ומסמכים מורכבים</w:t>
-      </w:r>
-      <w:r>
-        <w:rPr>
-          <w:lang/>
-        </w:rPr>
+      </w:pPr>
+      <w:r>
+        <w:rPr>
+          <w:rtl/>
+        </w:rPr>
+        <w:t>למכתב זה מצורפים מכתבי המלצה ודוחות הערכה רבים שקיבלתי לאורך השנים מלקוחות, קולגות, ומנהלים בתע"א – המלצות המשקפות את המחויבות, המקצועיות, וההשפעה הרחבה של עבודתי</w:t>
+      </w:r>
+      <w:r>
         <w:t>.</w:t>
       </w:r>
     </w:p>
     <w:p>
       <w:pPr>
         <w:bidi/>
-        <w:rPr>
-          <w:b/>
-          <w:bCs/>
-          <w:lang/>
-        </w:rPr>
-      </w:pPr>
-      <w:r>
-        <w:rPr>
-          <w:b/>
-          <w:bCs/>
-          <w:rtl/>
-          <w:lang/>
-        </w:rPr>
-        <w:t>מכתבי המלצה והערכות</w:t>
-      </w:r>
-    </w:p>
-    <w:p>
-      <w:pPr>
-        <w:bidi/>
-        <w:rPr>
-          <w:lang/>
-        </w:rPr>
-      </w:pPr>
-      <w:r>
-        <w:rPr>
-          <w:rtl/>
-          <w:lang/>
-        </w:rPr>
-        <w:t xml:space="preserve">למכתב זה מצורפים מכתבי המלצה ודוחות הערכה רבים שקיבלתי לאורך השנים מלקוחות, קולגות, ומנהלים </w:t>
-      </w:r>
-      <w:proofErr w:type="spellStart"/>
-      <w:r>
-        <w:rPr>
-          <w:rtl/>
-          <w:lang/>
-        </w:rPr>
-        <w:t>בתע"א</w:t>
-      </w:r>
-      <w:proofErr w:type="spellEnd"/>
-      <w:r>
-        <w:rPr>
-          <w:rtl/>
-          <w:lang/>
-        </w:rPr>
-        <w:t xml:space="preserve"> – המלצות המשקפות את המחויבות, המקצועיות, וההשפעה הרחבה של עבודתי</w:t>
-      </w:r>
-      <w:r>
-        <w:rPr>
-          <w:lang/>
-        </w:rPr>
-        <w:t>.</w:t>
-      </w:r>
-    </w:p>
-    <w:p>
-      <w:pPr>
-        <w:bidi/>
-        <w:rPr>
-          <w:lang/>
-        </w:rPr>
-      </w:pPr>
-      <w:r>
-        <w:rPr>
-          <w:lang/>
-        </w:rPr>
+      </w:pPr>
+      <w:r>
         <w:pict w14:anchorId="676F7B30">
           <v:rect id="_x0000_i1025" style="width:0;height:1.5pt" o:hralign="right" o:hrstd="t" o:hr="t" fillcolor="#a0a0a0" stroked="f"/>
         </w:pict>
@@ -1519,85 +1139,45 @@
     <w:p>
       <w:pPr>
         <w:bidi/>
-        <w:rPr>
-          <w:lang/>
-        </w:rPr>
-      </w:pPr>
-      <w:r>
-        <w:rPr>
-          <w:rtl/>
-          <w:lang/>
-        </w:rPr>
-        <w:t xml:space="preserve">אני רואה בעבודתי </w:t>
-      </w:r>
-      <w:proofErr w:type="spellStart"/>
-      <w:r>
-        <w:rPr>
-          <w:rtl/>
-          <w:lang/>
-        </w:rPr>
-        <w:t>בתע"א</w:t>
-      </w:r>
-      <w:proofErr w:type="spellEnd"/>
-      <w:r>
-        <w:rPr>
-          <w:rtl/>
-          <w:lang/>
-        </w:rPr>
-        <w:t xml:space="preserve"> שליחות של מצוינות הנדסית, חדשנות והשפעה מערכתית, ומאמין כי תרומתי הרחבה, המקצועית והאנושית מצדיקה קידום לתפקיד ניהולי או טכנולוגי מתקדם יותר</w:t>
-      </w:r>
-      <w:r>
-        <w:rPr>
-          <w:lang/>
-        </w:rPr>
+      </w:pPr>
+      <w:r>
+        <w:rPr>
+          <w:rtl/>
+        </w:rPr>
+        <w:t>אני רואה בעבודתי בתע"א שליחות של מצוינות הנדסית, חדשנות והשפעה מערכתית, ומאמין כי תרומתי הרחבה, המקצועית והאנושית מצדיקה קידום לתפקיד ניהולי או טכנולוגי מתקדם יותר</w:t>
+      </w:r>
+      <w:r>
         <w:t>.</w:t>
       </w:r>
     </w:p>
     <w:p>
       <w:pPr>
         <w:bidi/>
-        <w:rPr>
-          <w:lang/>
-        </w:rPr>
-      </w:pPr>
-      <w:r>
-        <w:rPr>
-          <w:rtl/>
-          <w:lang/>
+      </w:pPr>
+      <w:r>
+        <w:rPr>
+          <w:rtl/>
         </w:rPr>
         <w:t>תודה על ההתייחסות וההערכה</w:t>
       </w:r>
       <w:r>
-        <w:rPr>
-          <w:lang/>
-        </w:rPr>
         <w:t>.</w:t>
       </w:r>
     </w:p>
     <w:p>
       <w:pPr>
         <w:bidi/>
-        <w:rPr>
-          <w:lang/>
-        </w:rPr>
-      </w:pPr>
-      <w:r>
-        <w:rPr>
-          <w:rtl/>
-          <w:lang/>
+      </w:pPr>
+      <w:r>
+        <w:rPr>
+          <w:rtl/>
         </w:rPr>
         <w:t>בברכה</w:t>
       </w:r>
       <w:r>
-        <w:rPr>
-          <w:lang/>
-        </w:rPr>
         <w:t>,</w:t>
       </w:r>
       <w:r>
-        <w:rPr>
-          <w:lang/>
-        </w:rPr>
         <w:br/>
       </w:r>
       <w:r>
@@ -1605,234 +1185,89 @@
           <w:b/>
           <w:bCs/>
           <w:rtl/>
-          <w:lang/>
         </w:rPr>
         <w:t>מיכאל ז'אק</w:t>
       </w:r>
       <w:r>
-        <w:rPr>
-          <w:lang/>
-        </w:rPr>
         <w:br/>
       </w:r>
       <w:r>
         <w:rPr>
           <w:rtl/>
-          <w:lang/>
         </w:rPr>
         <w:t>מהנדס תוכנה, תע"א</w:t>
       </w:r>
       <w:r>
-        <w:rPr>
-          <w:lang/>
-        </w:rPr>
         <w:br/>
         <w:t>mjack@iai.co.il | 052-507-7979</w:t>
       </w:r>
     </w:p>
-    <w:p>
-      <w:pPr>
-        <w:rPr>
-          <w:lang/>
-        </w:rPr>
-      </w:pPr>
-    </w:p>
-    <w:p>
-      <w:pPr>
-        <w:rPr>
-          <w:lang/>
-        </w:rPr>
-      </w:pPr>
-    </w:p>
-    <w:p>
-      <w:pPr>
-        <w:rPr>
-          <w:lang/>
-        </w:rPr>
-      </w:pPr>
-    </w:p>
-    <w:p>
-      <w:pPr>
-        <w:rPr>
-          <w:lang/>
-        </w:rPr>
-      </w:pPr>
-    </w:p>
-    <w:p>
-      <w:pPr>
-        <w:rPr>
-          <w:lang/>
-        </w:rPr>
-      </w:pPr>
-    </w:p>
-    <w:p>
-      <w:pPr>
-        <w:rPr>
-          <w:lang/>
-        </w:rPr>
-      </w:pPr>
-    </w:p>
-    <w:p>
-      <w:pPr>
-        <w:rPr>
-          <w:lang/>
-        </w:rPr>
-      </w:pPr>
-    </w:p>
-    <w:p>
-      <w:pPr>
-        <w:rPr>
-          <w:lang/>
-        </w:rPr>
-      </w:pPr>
-    </w:p>
-    <w:p>
-      <w:pPr>
-        <w:rPr>
-          <w:lang/>
-        </w:rPr>
-      </w:pPr>
-    </w:p>
-    <w:p>
-      <w:pPr>
-        <w:rPr>
-          <w:lang/>
-        </w:rPr>
-      </w:pPr>
-    </w:p>
-    <w:p>
-      <w:pPr>
-        <w:rPr>
-          <w:lang/>
-        </w:rPr>
-      </w:pPr>
-    </w:p>
-    <w:p>
-      <w:pPr>
-        <w:rPr>
-          <w:lang/>
-        </w:rPr>
-      </w:pPr>
-    </w:p>
-    <w:p>
-      <w:pPr>
-        <w:rPr>
-          <w:lang/>
-        </w:rPr>
-      </w:pPr>
-    </w:p>
-    <w:p>
-      <w:pPr>
-        <w:rPr>
-          <w:lang/>
-        </w:rPr>
-      </w:pPr>
-    </w:p>
-    <w:p>
-      <w:pPr>
-        <w:rPr>
-          <w:lang/>
-        </w:rPr>
-      </w:pPr>
-    </w:p>
-    <w:p>
-      <w:pPr>
-        <w:rPr>
-          <w:lang/>
-        </w:rPr>
-      </w:pPr>
-      <w:r>
-        <w:rPr>
-          <w:b/>
-          <w:bCs/>
-          <w:lang/>
-        </w:rPr>
+    <w:p/>
+    <w:p/>
+    <w:p/>
+    <w:p/>
+    <w:p/>
+    <w:p/>
+    <w:p/>
+    <w:p/>
+    <w:p/>
+    <w:p/>
+    <w:p/>
+    <w:p/>
+    <w:p/>
+    <w:p/>
+    <w:p/>
+    <w:p>
+      <w:r>
+        <w:rPr>
+          <w:b/>
+          <w:bCs/>
+        </w:rPr>
+        <w:t>To:</w:t>
+      </w:r>
+      <w:r>
+        <w:t xml:space="preserve"> Human Resources Department</w:t>
+      </w:r>
+      <w:r>
+        <w:br/>
+      </w:r>
+      <w:r>
+        <w:rPr>
+          <w:b/>
+          <w:bCs/>
+        </w:rPr>
+        <w:t>From:</w:t>
+      </w:r>
+      <w:r>
+        <w:t xml:space="preserve"> Mikhail Jacques</w:t>
+      </w:r>
+      <w:r>
+        <w:br/>
+      </w:r>
+      <w:r>
+        <w:rPr>
+          <w:b/>
+          <w:bCs/>
+        </w:rPr>
+        <w:t>Subject:</w:t>
+      </w:r>
+      <w:r>
+        <w:t xml:space="preserve"> Summary of Professional Contributions and Activities</w:t>
+      </w:r>
+    </w:p>
+    <w:p>
+      <w:r>
         <w:lastRenderedPageBreak/>
-        <w:t>To:</w:t>
-      </w:r>
-      <w:r>
-        <w:rPr>
-          <w:lang/>
-        </w:rPr>
-        <w:t xml:space="preserve"> Human Resources Department</w:t>
-      </w:r>
-      <w:r>
-        <w:rPr>
-          <w:lang/>
-        </w:rPr>
-        <w:br/>
-      </w:r>
-      <w:r>
-        <w:rPr>
-          <w:b/>
-          <w:bCs/>
-          <w:lang/>
-        </w:rPr>
-        <w:t>From:</w:t>
-      </w:r>
-      <w:r>
-        <w:rPr>
-          <w:lang/>
-        </w:rPr>
-        <w:t xml:space="preserve"> Mikhail Jacques</w:t>
-      </w:r>
-      <w:r>
-        <w:rPr>
-          <w:lang/>
-        </w:rPr>
-        <w:br/>
-      </w:r>
-      <w:r>
-        <w:rPr>
-          <w:b/>
-          <w:bCs/>
-          <w:lang/>
-        </w:rPr>
-        <w:t>Subject:</w:t>
-      </w:r>
-      <w:r>
-        <w:rPr>
-          <w:lang/>
-        </w:rPr>
-        <w:t xml:space="preserve"> Summary of Professional Contributions and Activities</w:t>
-      </w:r>
-    </w:p>
-    <w:p>
-      <w:pPr>
-        <w:rPr>
-          <w:lang/>
-        </w:rPr>
-      </w:pPr>
-      <w:r>
-        <w:rPr>
-          <w:lang/>
-        </w:rPr>
         <w:t>Dear HR Team,</w:t>
       </w:r>
     </w:p>
     <w:p>
-      <w:pPr>
-        <w:rPr>
-          <w:lang/>
-        </w:rPr>
-      </w:pPr>
-      <w:r>
-        <w:rPr>
-          <w:lang/>
-        </w:rPr>
+      <w:r>
         <w:t>I am writing to provide a comprehensive summary of my professional contributions and responsibilities during my tenure at Israel Aerospace Industries (IAI), in support of my candidacy for promotion.</w:t>
       </w:r>
     </w:p>
     <w:p>
-      <w:pPr>
-        <w:rPr>
-          <w:lang/>
-        </w:rPr>
-      </w:pPr>
-      <w:r>
-        <w:rPr>
-          <w:lang/>
-        </w:rPr>
+      <w:r>
         <w:t>Since joining IAI in December 2015 as a Software Engineer, I have consistently delivered high-impact solutions across multiple departments, demonstrating both technical depth and leadership. I have led and participated in full software development life cycles—from initial requirements and architectural design to implementation, integration, and documentation—delivering reliable, real-time, and research-grade applications.</w:t>
       </w:r>
     </w:p>
@@ -1841,41 +1276,23 @@
         <w:rPr>
           <w:b/>
           <w:bCs/>
-          <w:lang/>
-        </w:rPr>
-      </w:pPr>
-      <w:r>
-        <w:rPr>
-          <w:b/>
-          <w:bCs/>
-          <w:lang/>
+        </w:rPr>
+      </w:pPr>
+      <w:r>
+        <w:rPr>
+          <w:b/>
+          <w:bCs/>
         </w:rPr>
         <w:t>UAV Real-Time Software Department (Dec 2015 – Oct 2020)</w:t>
       </w:r>
     </w:p>
     <w:p>
-      <w:pPr>
-        <w:rPr>
-          <w:lang/>
-        </w:rPr>
-      </w:pPr>
-      <w:r>
-        <w:rPr>
-          <w:lang/>
-        </w:rPr>
+      <w:r>
         <w:t>During this period, I spearheaded the development of new non-avionic control logic from scratch in C, collaborating closely with avionics engineers to co-author specifications and technical documentation. My work primarily focused on governing critical UAV subsystems such as engine, fuel, and fuel pump operations.</w:t>
       </w:r>
     </w:p>
     <w:p>
-      <w:pPr>
-        <w:rPr>
-          <w:lang/>
-        </w:rPr>
-      </w:pPr>
-      <w:r>
-        <w:rPr>
-          <w:lang/>
-        </w:rPr>
+      <w:r>
         <w:t>I also took the initiative to systematically refactor and elevate large portions of the UAV plane-control codebase, which had suffered from technical debt and architectural drift. Among the key contributions:</w:t>
       </w:r>
     </w:p>
@@ -1885,14 +1302,8 @@
           <w:ilvl w:val="0"/>
           <w:numId w:val="2"/>
         </w:numPr>
-        <w:rPr>
-          <w:lang/>
-        </w:rPr>
-      </w:pPr>
-      <w:r>
-        <w:rPr>
-          <w:lang/>
-        </w:rPr>
+      </w:pPr>
+      <w:r>
         <w:t>Rebuilt and standardized entire modules, including Digital I/O, Serial Lines, Non-Volatile Memory, and AVC-to-AVC communication.</w:t>
       </w:r>
     </w:p>
@@ -1902,14 +1313,8 @@
           <w:ilvl w:val="0"/>
           <w:numId w:val="2"/>
         </w:numPr>
-        <w:rPr>
-          <w:lang/>
-        </w:rPr>
-      </w:pPr>
-      <w:r>
-        <w:rPr>
-          <w:lang/>
-        </w:rPr>
+      </w:pPr>
+      <w:r>
         <w:t>Consolidated scattered logic and files into a clean, hierarchical structure that now adheres to high-cohesion, low-coupling principles.</w:t>
       </w:r>
     </w:p>
@@ -1919,14 +1324,8 @@
           <w:ilvl w:val="0"/>
           <w:numId w:val="2"/>
         </w:numPr>
-        <w:rPr>
-          <w:lang/>
-        </w:rPr>
-      </w:pPr>
-      <w:r>
-        <w:rPr>
-          <w:lang/>
-        </w:rPr>
+      </w:pPr>
+      <w:r>
         <w:t>Introduced code efficiency improvements specifically optimized for PowerPC CPUs.</w:t>
       </w:r>
     </w:p>
@@ -1936,14 +1335,8 @@
           <w:ilvl w:val="0"/>
           <w:numId w:val="2"/>
         </w:numPr>
-        <w:rPr>
-          <w:lang/>
-        </w:rPr>
-      </w:pPr>
-      <w:r>
-        <w:rPr>
-          <w:lang/>
-        </w:rPr>
+      </w:pPr>
+      <w:r>
         <w:t>Re-architected the watchdog logic and added robust exception logging mechanisms.</w:t>
       </w:r>
     </w:p>
@@ -1953,14 +1346,8 @@
           <w:ilvl w:val="0"/>
           <w:numId w:val="2"/>
         </w:numPr>
-        <w:rPr>
-          <w:lang/>
-        </w:rPr>
-      </w:pPr>
-      <w:r>
-        <w:rPr>
-          <w:lang/>
-        </w:rPr>
+      </w:pPr>
+      <w:r>
         <w:t>Improved code readability and maintainability through naming conventions, modularization, and rigorous documentation.</w:t>
       </w:r>
     </w:p>
@@ -1970,14 +1357,8 @@
           <w:ilvl w:val="0"/>
           <w:numId w:val="2"/>
         </w:numPr>
-        <w:rPr>
-          <w:lang/>
-        </w:rPr>
-      </w:pPr>
-      <w:r>
-        <w:rPr>
-          <w:lang/>
-        </w:rPr>
+      </w:pPr>
+      <w:r>
         <w:t>Removed obsolete, redundant, and dead code across the codebase, significantly enhancing maintainability.</w:t>
       </w:r>
     </w:p>
@@ -1987,14 +1368,8 @@
           <w:ilvl w:val="0"/>
           <w:numId w:val="2"/>
         </w:numPr>
-        <w:rPr>
-          <w:lang/>
-        </w:rPr>
-      </w:pPr>
-      <w:r>
-        <w:rPr>
-          <w:lang/>
-        </w:rPr>
+      </w:pPr>
+      <w:r>
         <w:t>Upgraded development environment compatibility to GHS Multi 6.1.6 and 7.1.4.</w:t>
       </w:r>
     </w:p>
@@ -2004,14 +1379,8 @@
           <w:ilvl w:val="0"/>
           <w:numId w:val="2"/>
         </w:numPr>
-        <w:rPr>
-          <w:lang/>
-        </w:rPr>
-      </w:pPr>
-      <w:r>
-        <w:rPr>
-          <w:lang/>
-        </w:rPr>
+      </w:pPr>
+      <w:r>
         <w:t>Developed a new Avionics Monitoring (Avim) application in C++ using the Qt framework.</w:t>
       </w:r>
     </w:p>
@@ -2020,28 +1389,18 @@
         <w:rPr>
           <w:b/>
           <w:bCs/>
-          <w:lang/>
-        </w:rPr>
-      </w:pPr>
-      <w:r>
-        <w:rPr>
-          <w:b/>
-          <w:bCs/>
-          <w:lang/>
+        </w:rPr>
+      </w:pPr>
+      <w:r>
+        <w:rPr>
+          <w:b/>
+          <w:bCs/>
         </w:rPr>
         <w:t>Algorithmics Department (Nov 2020 – Dec 2021)</w:t>
       </w:r>
     </w:p>
     <w:p>
-      <w:pPr>
-        <w:rPr>
-          <w:lang/>
-        </w:rPr>
-      </w:pPr>
-      <w:r>
-        <w:rPr>
-          <w:lang/>
-        </w:rPr>
+      <w:r>
         <w:t>Here, I designed and implemented from the ground up a central management module in C++ for a Windows-based Image Landing research project. The work included requirements analysis, software architecture, implementation, testing, and documentation.</w:t>
       </w:r>
     </w:p>
@@ -2050,59 +1409,39 @@
         <w:rPr>
           <w:b/>
           <w:bCs/>
-          <w:lang/>
-        </w:rPr>
-      </w:pPr>
-      <w:r>
-        <w:rPr>
-          <w:b/>
-          <w:bCs/>
-          <w:lang/>
+        </w:rPr>
+      </w:pPr>
+      <w:r>
+        <w:rPr>
+          <w:b/>
+          <w:bCs/>
         </w:rPr>
         <w:t>Robotics Department – Elta Systems (Jan 2022 – July 2022)</w:t>
       </w:r>
     </w:p>
     <w:p>
-      <w:pPr>
-        <w:rPr>
-          <w:lang/>
-        </w:rPr>
-      </w:pPr>
-      <w:r>
-        <w:rPr>
-          <w:lang/>
+      <w:r>
+        <w:t>I designed and implemented another C++ Windows-based central module for the World Perception project. My work integrated and managed communication among various robotic subsystems in a research-driven environment.</w:t>
+      </w:r>
+    </w:p>
+    <w:p>
+      <w:pPr>
+        <w:rPr>
+          <w:b/>
+          <w:bCs/>
+        </w:rPr>
+      </w:pPr>
+      <w:r>
+        <w:rPr>
+          <w:b/>
+          <w:bCs/>
         </w:rPr>
         <w:lastRenderedPageBreak/>
-        <w:t>I designed and implemented another C++ Windows-based central module for the World Perception project. My work integrated and managed communication among various robotic subsystems in a research-driven environment.</w:t>
-      </w:r>
-    </w:p>
-    <w:p>
-      <w:pPr>
-        <w:rPr>
-          <w:b/>
-          <w:bCs/>
-          <w:lang/>
-        </w:rPr>
-      </w:pPr>
-      <w:r>
-        <w:rPr>
-          <w:b/>
-          <w:bCs/>
-          <w:lang/>
-        </w:rPr>
         <w:t>Integration Department (July 2022 – July 2023)</w:t>
       </w:r>
     </w:p>
     <w:p>
-      <w:pPr>
-        <w:rPr>
-          <w:lang/>
-        </w:rPr>
-      </w:pPr>
-      <w:r>
-        <w:rPr>
-          <w:lang/>
-        </w:rPr>
+      <w:r>
         <w:t>I explored cutting-edge technologies and delivered several experimental applications in C, C++, C#, and Python, supporting diverse research initiatives.</w:t>
       </w:r>
     </w:p>
@@ -2111,28 +1450,18 @@
         <w:rPr>
           <w:b/>
           <w:bCs/>
-          <w:lang/>
-        </w:rPr>
-      </w:pPr>
-      <w:r>
-        <w:rPr>
-          <w:b/>
-          <w:bCs/>
-          <w:lang/>
+        </w:rPr>
+      </w:pPr>
+      <w:r>
+        <w:rPr>
+          <w:b/>
+          <w:bCs/>
         </w:rPr>
         <w:t>Engineering Department (July 2023 – Jan 2024)</w:t>
       </w:r>
     </w:p>
     <w:p>
-      <w:pPr>
-        <w:rPr>
-          <w:lang/>
-        </w:rPr>
-      </w:pPr>
-      <w:r>
-        <w:rPr>
-          <w:lang/>
-        </w:rPr>
+      <w:r>
         <w:t>I designed, developed, and deployed a real-time, Windows-based Ground Video-Data Multiplexer (GVDM) message routing system, now actively used by the Israeli Air Force. This high-performance system was built from scratch in C++ and involved full-cycle development from requirements to deployment.</w:t>
       </w:r>
     </w:p>
@@ -2141,28 +1470,18 @@
         <w:rPr>
           <w:b/>
           <w:bCs/>
-          <w:lang/>
-        </w:rPr>
-      </w:pPr>
-      <w:r>
-        <w:rPr>
-          <w:b/>
-          <w:bCs/>
-          <w:lang/>
+        </w:rPr>
+      </w:pPr>
+      <w:r>
+        <w:rPr>
+          <w:b/>
+          <w:bCs/>
         </w:rPr>
         <w:t>Current Role – Integration Department (Jan 2024 – Present)</w:t>
       </w:r>
     </w:p>
     <w:p>
-      <w:pPr>
-        <w:rPr>
-          <w:lang/>
-        </w:rPr>
-      </w:pPr>
-      <w:r>
-        <w:rPr>
-          <w:lang/>
-        </w:rPr>
+      <w:r>
         <w:t>I am currently developing a Linux-based C++ signal processing application, continuing to contribute to mission-critical research and development initiatives.</w:t>
       </w:r>
     </w:p>
@@ -2171,69 +1490,35 @@
         <w:rPr>
           <w:b/>
           <w:bCs/>
-          <w:lang/>
-        </w:rPr>
-      </w:pPr>
-      <w:r>
-        <w:rPr>
-          <w:b/>
-          <w:bCs/>
-          <w:lang/>
+        </w:rPr>
+      </w:pPr>
+      <w:r>
+        <w:rPr>
+          <w:b/>
+          <w:bCs/>
         </w:rPr>
         <w:t>Mentorship and Collaboration</w:t>
       </w:r>
     </w:p>
     <w:p>
-      <w:pPr>
-        <w:rPr>
-          <w:lang/>
-        </w:rPr>
-      </w:pPr>
-      <w:r>
-        <w:rPr>
-          <w:lang/>
-        </w:rPr>
+      <w:r>
         <w:t>Throughout my tenure, I have consistently collaborated with avionics engineers, provided technical mentorship to junior developers, and facilitated cross-team knowledge transfer. My contributions extend beyond coding to fostering clarity in documentation, code comprehension, and architectural reasoning.</w:t>
       </w:r>
     </w:p>
     <w:p>
-      <w:pPr>
-        <w:rPr>
-          <w:lang/>
-        </w:rPr>
-      </w:pPr>
-      <w:r>
-        <w:rPr>
-          <w:lang/>
-        </w:rPr>
+      <w:r>
         <w:pict w14:anchorId="74946514">
           <v:rect id="_x0000_i1026" style="width:0;height:1.5pt" o:hralign="center" o:hrstd="t" o:hr="t" fillcolor="#a0a0a0" stroked="f"/>
         </w:pict>
       </w:r>
     </w:p>
     <w:p>
-      <w:pPr>
-        <w:rPr>
-          <w:lang/>
-        </w:rPr>
-      </w:pPr>
-      <w:r>
-        <w:rPr>
-          <w:lang/>
-        </w:rPr>
+      <w:r>
         <w:t>I am proud of my continuous commitment to engineering excellence, innovation, and mentorship at IAI. I believe that my diverse technical achievements, initiative, and leadership qualify me for a role of greater responsibility, and I respectfully submit this record in consideration for promotion.</w:t>
       </w:r>
     </w:p>
     <w:p>
-      <w:pPr>
-        <w:rPr>
-          <w:lang/>
-        </w:rPr>
-      </w:pPr>
-      <w:r>
-        <w:rPr>
-          <w:lang/>
-        </w:rPr>
+      <w:r>
         <w:t>Thank you for your time and attention.</w:t>
       </w:r>
     </w:p>
@@ -2241,40 +1526,26 @@
       <w:pPr>
         <w:rPr>
           <w:rtl/>
-          <w:lang/>
-        </w:rPr>
-      </w:pPr>
-      <w:r>
-        <w:rPr>
-          <w:lang/>
-        </w:rPr>
+        </w:rPr>
+      </w:pPr>
+      <w:r>
         <w:t>Sincerely,</w:t>
       </w:r>
       <w:r>
-        <w:rPr>
-          <w:lang/>
-        </w:rPr>
         <w:br/>
       </w:r>
       <w:r>
         <w:rPr>
           <w:b/>
           <w:bCs/>
-          <w:lang/>
         </w:rPr>
         <w:t>Mikhail Jacques</w:t>
       </w:r>
       <w:r>
-        <w:rPr>
-          <w:lang/>
-        </w:rPr>
         <w:br/>
         <w:t>Software Engineer, IAI</w:t>
       </w:r>
       <w:r>
-        <w:rPr>
-          <w:lang/>
-        </w:rPr>
         <w:br/>
         <w:t>mjack@iai.co.il | 052-507-7979</w:t>
       </w:r>
@@ -2283,31 +1554,27 @@
       <w:pPr>
         <w:rPr>
           <w:rtl/>
-          <w:lang/>
-        </w:rPr>
-      </w:pPr>
-    </w:p>
-    <w:p>
-      <w:pPr>
-        <w:rPr>
-          <w:rtl/>
-          <w:lang/>
-        </w:rPr>
-      </w:pPr>
-    </w:p>
-    <w:p>
-      <w:pPr>
-        <w:rPr>
-          <w:rtl/>
-          <w:lang/>
-        </w:rPr>
-      </w:pPr>
-    </w:p>
-    <w:p>
-      <w:pPr>
-        <w:rPr>
-          <w:rtl/>
-          <w:lang/>
+        </w:rPr>
+      </w:pPr>
+    </w:p>
+    <w:p>
+      <w:pPr>
+        <w:rPr>
+          <w:rtl/>
+        </w:rPr>
+      </w:pPr>
+    </w:p>
+    <w:p>
+      <w:pPr>
+        <w:rPr>
+          <w:rtl/>
+        </w:rPr>
+      </w:pPr>
+    </w:p>
+    <w:p>
+      <w:pPr>
+        <w:rPr>
+          <w:rtl/>
         </w:rPr>
       </w:pPr>
     </w:p>
@@ -2472,23 +1739,13 @@
           <w:szCs w:val="24"/>
         </w:rPr>
       </w:pPr>
-      <w:proofErr w:type="gramStart"/>
-      <w:r>
-        <w:rPr>
-          <w:rFonts w:cstheme="minorHAnsi"/>
-          <w:sz w:val="24"/>
-          <w:szCs w:val="24"/>
-        </w:rPr>
-        <w:t>Rebuilt</w:t>
-      </w:r>
-      <w:proofErr w:type="gramEnd"/>
-      <w:r>
-        <w:rPr>
-          <w:rFonts w:cstheme="minorHAnsi"/>
-          <w:sz w:val="24"/>
-          <w:szCs w:val="24"/>
-        </w:rPr>
-        <w:t xml:space="preserve"> and standardized the entire AVC-to-AVC communication module,</w:t>
+      <w:r>
+        <w:rPr>
+          <w:rFonts w:cstheme="minorHAnsi"/>
+          <w:sz w:val="24"/>
+          <w:szCs w:val="24"/>
+        </w:rPr>
+        <w:t>Rebuilt and standardized the entire AVC-to-AVC communication module,</w:t>
       </w:r>
     </w:p>
     <w:p>
@@ -2516,23 +1773,7 @@
           <w:sz w:val="24"/>
           <w:szCs w:val="24"/>
         </w:rPr>
-        <w:t>Non-Volatile memory (</w:t>
-      </w:r>
-      <w:proofErr w:type="spellStart"/>
-      <w:r>
-        <w:rPr>
-          <w:sz w:val="24"/>
-          <w:szCs w:val="24"/>
-        </w:rPr>
-        <w:t>NvRAM</w:t>
-      </w:r>
-      <w:proofErr w:type="spellEnd"/>
-      <w:r>
-        <w:rPr>
-          <w:sz w:val="24"/>
-          <w:szCs w:val="24"/>
-        </w:rPr>
-        <w:t>) module,</w:t>
+        <w:t>Non-Volatile memory (NvRAM) module,</w:t>
       </w:r>
     </w:p>
     <w:p>
@@ -2552,23 +1793,7 @@
           <w:sz w:val="24"/>
           <w:szCs w:val="24"/>
         </w:rPr>
-        <w:t xml:space="preserve">Developed, integrated and tested new programming logic that now saves both the first and the last exception information in </w:t>
-      </w:r>
-      <w:proofErr w:type="spellStart"/>
-      <w:r>
-        <w:rPr>
-          <w:sz w:val="24"/>
-          <w:szCs w:val="24"/>
-        </w:rPr>
-        <w:t>NvRAM</w:t>
-      </w:r>
-      <w:proofErr w:type="spellEnd"/>
-      <w:r>
-        <w:rPr>
-          <w:sz w:val="24"/>
-          <w:szCs w:val="24"/>
-        </w:rPr>
-        <w:t>,</w:t>
+        <w:t>Developed, integrated and tested new programming logic that now saves both the first and the last exception information in NvRAM,</w:t>
       </w:r>
     </w:p>
     <w:p>
@@ -3354,11 +2579,6 @@
       </w:r>
     </w:p>
     <w:p>
-      <w:pPr>
-        <w:rPr>
-          <w:lang/>
-        </w:rPr>
-      </w:pPr>
       <w:r>
         <w:rPr>
           <w:rFonts w:cstheme="minorHAnsi"/>

</xml_diff>